<commit_message>
Click to see changes
</commit_message>
<xml_diff>
--- a/31K Kursovyj Projekt/Results Document/KNT-122_Onyshchenko_Variant-19_PZ.docx
+++ b/31K Kursovyj Projekt/Results Document/KNT-122_Onyshchenko_Variant-19_PZ.docx
@@ -19228,7 +19228,25 @@
         <w:rPr>
           <w:lang w:val="uk-UA"/>
         </w:rPr>
-        <w:t xml:space="preserve">, а також з усіма типами операційних систем, які мають встановлену програму браузера. Система також має передбачати </w:t>
+        <w:t>, а також з усіма типами операційних систем, які мають встановлен</w:t>
+      </w:r>
+      <w:r>
+        <w:rPr>
+          <w:lang w:val="uk-UA"/>
+        </w:rPr>
+        <w:t>ий веб-</w:t>
+      </w:r>
+      <w:r>
+        <w:rPr>
+          <w:lang w:val="uk-UA"/>
+        </w:rPr>
+        <w:t>браузер</w:t>
+      </w:r>
+      <w:r>
+        <w:rPr>
+          <w:lang w:val="uk-UA"/>
+        </w:rPr>
+        <w:t xml:space="preserve">. Система також має передбачати </w:t>
       </w:r>
       <w:r>
         <w:t>графічний інтерфейс користувача та використовувати системні методи для отримання необхідної інформацію про пристрої.</w:t>

</xml_diff>